<commit_message>
closes #4 - implementar as 4 operações matemáticas
</commit_message>
<xml_diff>
--- a/Anotações projeto calculadora.docx
+++ b/Anotações projeto calculadora.docx
@@ -17,6 +17,9 @@
     </w:p>
     <w:p>
       <w:r>
+        <w:rPr>
+          <w:noProof/>
+        </w:rPr>
         <w:drawing>
           <wp:inline distT="0" distB="0" distL="0" distR="0" wp14:anchorId="785A5EF9" wp14:editId="4A42F155">
             <wp:extent cx="5400040" cy="4583430"/>
@@ -146,6 +149,7 @@
       <w:r>
         <w:rPr>
           <w:rFonts w:ascii="Arial" w:hAnsi="Arial" w:cs="Arial"/>
+          <w:noProof/>
         </w:rPr>
         <w:drawing>
           <wp:inline distT="0" distB="0" distL="0" distR="0" wp14:anchorId="07F9EF1C" wp14:editId="184AB76F">
@@ -247,6 +251,7 @@
       <w:r>
         <w:rPr>
           <w:rFonts w:ascii="Arial" w:hAnsi="Arial" w:cs="Arial"/>
+          <w:noProof/>
         </w:rPr>
         <w:drawing>
           <wp:inline distT="0" distB="0" distL="0" distR="0" wp14:anchorId="43850A34" wp14:editId="33B1E74A">
@@ -328,6 +333,7 @@
       <w:r>
         <w:rPr>
           <w:rFonts w:ascii="Arial" w:hAnsi="Arial" w:cs="Arial"/>
+          <w:noProof/>
         </w:rPr>
         <w:drawing>
           <wp:inline distT="0" distB="0" distL="0" distR="0" wp14:anchorId="42E62B5C" wp14:editId="131A4782">
@@ -421,6 +427,7 @@
       <w:r>
         <w:rPr>
           <w:rFonts w:ascii="Arial" w:hAnsi="Arial" w:cs="Arial"/>
+          <w:noProof/>
         </w:rPr>
         <w:lastRenderedPageBreak/>
         <w:drawing>
@@ -552,8 +559,176 @@
         <w:rPr>
           <w:rFonts w:ascii="Arial" w:hAnsi="Arial" w:cs="Arial"/>
         </w:rPr>
-        <w:t xml:space="preserve"> e não numero então ele está juntando dois textos </w:t>
-      </w:r>
+        <w:t xml:space="preserve"> e não </w:t>
+      </w:r>
+      <w:r>
+        <w:rPr>
+          <w:rFonts w:ascii="Arial" w:hAnsi="Arial" w:cs="Arial"/>
+        </w:rPr>
+        <w:t>número</w:t>
+      </w:r>
+      <w:r>
+        <w:rPr>
+          <w:rFonts w:ascii="Arial" w:hAnsi="Arial" w:cs="Arial"/>
+        </w:rPr>
+        <w:t xml:space="preserve"> então ele está juntando dois textos</w:t>
+      </w:r>
+      <w:r>
+        <w:rPr>
+          <w:rFonts w:ascii="Arial" w:hAnsi="Arial" w:cs="Arial"/>
+        </w:rPr>
+        <w:t xml:space="preserve">, porque em Javascript uma variável não tem tipo, ela guarda uma informação tanto número quanto texto então por mais que eu declaro o input do tipo </w:t>
+      </w:r>
+      <w:proofErr w:type="spellStart"/>
+      <w:r>
+        <w:rPr>
+          <w:rFonts w:ascii="Arial" w:hAnsi="Arial" w:cs="Arial"/>
+        </w:rPr>
+        <w:t>number</w:t>
+      </w:r>
+      <w:proofErr w:type="spellEnd"/>
+      <w:r>
+        <w:rPr>
+          <w:rFonts w:ascii="Arial" w:hAnsi="Arial" w:cs="Arial"/>
+        </w:rPr>
+        <w:t xml:space="preserve"> ele puxa texto porque quando eu declaro o tipo </w:t>
+      </w:r>
+      <w:proofErr w:type="spellStart"/>
+      <w:r>
+        <w:rPr>
+          <w:rFonts w:ascii="Arial" w:hAnsi="Arial" w:cs="Arial"/>
+        </w:rPr>
+        <w:t>number</w:t>
+      </w:r>
+      <w:proofErr w:type="spellEnd"/>
+      <w:r>
+        <w:rPr>
+          <w:rFonts w:ascii="Arial" w:hAnsi="Arial" w:cs="Arial"/>
+        </w:rPr>
+        <w:t xml:space="preserve"> quer dizer que somente eu quero que ele digite número, e não que o tipo dele é numero então ele sempre vai trazer texto ao invés de numero e aí que precisamos transformar esse texto em número, e vamos fazer isto através do </w:t>
+      </w:r>
+      <w:proofErr w:type="spellStart"/>
+      <w:r>
+        <w:rPr>
+          <w:rFonts w:ascii="Arial" w:hAnsi="Arial" w:cs="Arial"/>
+        </w:rPr>
+        <w:t>parseFloat</w:t>
+      </w:r>
+      <w:proofErr w:type="spellEnd"/>
+      <w:r>
+        <w:rPr>
+          <w:rFonts w:ascii="Arial" w:hAnsi="Arial" w:cs="Arial"/>
+        </w:rPr>
+        <w:t xml:space="preserve"> como abaixo </w:t>
+      </w:r>
+    </w:p>
+    <w:p>
+      <w:pPr>
+        <w:rPr>
+          <w:rFonts w:ascii="Arial" w:hAnsi="Arial" w:cs="Arial"/>
+        </w:rPr>
+      </w:pPr>
+      <w:r>
+        <w:rPr>
+          <w:rFonts w:ascii="Arial" w:hAnsi="Arial" w:cs="Arial"/>
+        </w:rPr>
+        <w:drawing>
+          <wp:inline distT="0" distB="0" distL="0" distR="0" wp14:anchorId="7AA8E5EE" wp14:editId="2795E90A">
+            <wp:extent cx="5400040" cy="1810385"/>
+            <wp:effectExtent l="0" t="0" r="0" b="0"/>
+            <wp:docPr id="1054672294" name="Imagem 1" descr="Tela preta com letras brancas&#10;&#10;Descrição gerada automaticamente"/>
+            <wp:cNvGraphicFramePr>
+              <a:graphicFrameLocks xmlns:a="http://schemas.openxmlformats.org/drawingml/2006/main" noChangeAspect="1"/>
+            </wp:cNvGraphicFramePr>
+            <a:graphic xmlns:a="http://schemas.openxmlformats.org/drawingml/2006/main">
+              <a:graphicData uri="http://schemas.openxmlformats.org/drawingml/2006/picture">
+                <pic:pic xmlns:pic="http://schemas.openxmlformats.org/drawingml/2006/picture">
+                  <pic:nvPicPr>
+                    <pic:cNvPr id="1054672294" name="Imagem 1" descr="Tela preta com letras brancas&#10;&#10;Descrição gerada automaticamente"/>
+                    <pic:cNvPicPr/>
+                  </pic:nvPicPr>
+                  <pic:blipFill>
+                    <a:blip r:embed="rId9"/>
+                    <a:stretch>
+                      <a:fillRect/>
+                    </a:stretch>
+                  </pic:blipFill>
+                  <pic:spPr>
+                    <a:xfrm>
+                      <a:off x="0" y="0"/>
+                      <a:ext cx="5400040" cy="1810385"/>
+                    </a:xfrm>
+                    <a:prstGeom prst="rect">
+                      <a:avLst/>
+                    </a:prstGeom>
+                  </pic:spPr>
+                </pic:pic>
+              </a:graphicData>
+            </a:graphic>
+          </wp:inline>
+        </w:drawing>
+      </w:r>
+    </w:p>
+    <w:p>
+      <w:pPr>
+        <w:rPr>
+          <w:rFonts w:ascii="Arial" w:hAnsi="Arial" w:cs="Arial"/>
+        </w:rPr>
+      </w:pPr>
+      <w:r>
+        <w:rPr>
+          <w:rFonts w:ascii="Arial" w:hAnsi="Arial" w:cs="Arial"/>
+        </w:rPr>
+        <w:t xml:space="preserve">Verá que eu estou trazendo os dados </w:t>
+      </w:r>
+      <w:proofErr w:type="gramStart"/>
+      <w:r>
+        <w:rPr>
+          <w:rFonts w:ascii="Arial" w:hAnsi="Arial" w:cs="Arial"/>
+        </w:rPr>
+        <w:t>da convertido</w:t>
+      </w:r>
+      <w:proofErr w:type="gramEnd"/>
+      <w:r>
+        <w:rPr>
+          <w:rFonts w:ascii="Arial" w:hAnsi="Arial" w:cs="Arial"/>
+        </w:rPr>
+        <w:t xml:space="preserve"> para número por isso não uma alteração na variável output, já que os dados que estou trazendo da var num1 e var num2 são números</w:t>
+      </w:r>
+    </w:p>
+    <w:p>
+      <w:pPr>
+        <w:rPr>
+          <w:rFonts w:ascii="Arial" w:hAnsi="Arial" w:cs="Arial"/>
+        </w:rPr>
+      </w:pPr>
+      <w:r>
+        <w:rPr>
+          <w:rFonts w:ascii="Arial" w:hAnsi="Arial" w:cs="Arial"/>
+        </w:rPr>
+        <w:br w:type="page"/>
+      </w:r>
+    </w:p>
+    <w:p>
+      <w:pPr>
+        <w:rPr>
+          <w:rFonts w:ascii="Arial" w:hAnsi="Arial" w:cs="Arial"/>
+        </w:rPr>
+      </w:pPr>
+      <w:r>
+        <w:rPr>
+          <w:rFonts w:ascii="Arial" w:hAnsi="Arial" w:cs="Arial"/>
+        </w:rPr>
+        <w:lastRenderedPageBreak/>
+        <w:t xml:space="preserve">Agora para realizar as 4 operações matemáticas ao invés de criar uma função para cada operação podemos utilizar o switch case </w:t>
+      </w:r>
+    </w:p>
+    <w:p>
+      <w:pPr>
+        <w:rPr>
+          <w:rFonts w:ascii="Arial" w:hAnsi="Arial" w:cs="Arial"/>
+        </w:rPr>
+      </w:pPr>
     </w:p>
     <w:sectPr>
       <w:pgSz w:w="11906" w:h="16838"/>

</xml_diff>